<commit_message>
agregando informacion de operadores
</commit_message>
<xml_diff>
--- a/documentos/S0/01_Introduccion_R.docx
+++ b/documentos/S0/01_Introduccion_R.docx
@@ -687,10 +687,10 @@
             <v:path o:extrusionok="f" gradientshapeok="t" o:connecttype="rect"/>
             <o:lock v:ext="edit" aspectratio="t"/>
           </v:shapetype>
-          <v:shape id="_x0000_i1025" type="#_x0000_t75" style="width:489.75pt;height:379.5pt" o:ole="">
+          <v:shape id="_x0000_i1025" type="#_x0000_t75" style="width:489.9pt;height:379.4pt" o:ole="">
             <v:imagedata r:id="rId5" o:title=""/>
           </v:shape>
-          <o:OLEObject Type="Embed" ProgID="Acrobat.Document.DC" ShapeID="_x0000_i1025" DrawAspect="Content" ObjectID="_1735986224" r:id="rId6"/>
+          <o:OLEObject Type="Embed" ProgID="Acrobat.Document.DC" ShapeID="_x0000_i1025" DrawAspect="Content" ObjectID="_1744609700" r:id="rId6"/>
         </w:object>
       </w:r>
     </w:p>
@@ -1509,7 +1509,23 @@
           <w:sz w:val="24"/>
           <w:szCs w:val="24"/>
         </w:rPr>
-        <w:t xml:space="preserve">Posteriormente colocamos el nombre del directorio como se llamara el proyecto, en este caso </w:t>
+        <w:t xml:space="preserve">Posteriormente colocamos el nombre del directorio como se </w:t>
+      </w:r>
+      <w:r>
+        <w:rPr>
+          <w:rFonts w:ascii="Arial" w:hAnsi="Arial" w:cs="Arial"/>
+          <w:sz w:val="24"/>
+          <w:szCs w:val="24"/>
+        </w:rPr>
+        <w:t>llamará</w:t>
+      </w:r>
+      <w:r>
+        <w:rPr>
+          <w:rFonts w:ascii="Arial" w:hAnsi="Arial" w:cs="Arial"/>
+          <w:sz w:val="24"/>
+          <w:szCs w:val="24"/>
+        </w:rPr>
+        <w:t xml:space="preserve"> el proyecto, en este caso </w:t>
       </w:r>
       <w:proofErr w:type="spellStart"/>
       <w:r>
@@ -4449,6 +4465,7 @@
     <w:lsdException w:name="HTML Sample" w:semiHidden="1" w:unhideWhenUsed="1"/>
     <w:lsdException w:name="HTML Typewriter" w:semiHidden="1" w:unhideWhenUsed="1"/>
     <w:lsdException w:name="HTML Variable" w:semiHidden="1" w:unhideWhenUsed="1"/>
+    <w:lsdException w:name="Normal Table" w:semiHidden="1" w:unhideWhenUsed="1"/>
     <w:lsdException w:name="annotation subject" w:semiHidden="1" w:unhideWhenUsed="1"/>
     <w:lsdException w:name="No List" w:semiHidden="1" w:unhideWhenUsed="1"/>
     <w:lsdException w:name="Outline List 1" w:semiHidden="1" w:unhideWhenUsed="1"/>
@@ -4495,8 +4512,10 @@
     <w:lsdException w:name="Table Subtle 2" w:semiHidden="1" w:unhideWhenUsed="1"/>
     <w:lsdException w:name="Table Web 1" w:semiHidden="1" w:unhideWhenUsed="1"/>
     <w:lsdException w:name="Table Web 2" w:semiHidden="1" w:unhideWhenUsed="1"/>
+    <w:lsdException w:name="Table Web 3" w:semiHidden="1" w:unhideWhenUsed="1"/>
     <w:lsdException w:name="Balloon Text" w:semiHidden="1" w:unhideWhenUsed="1"/>
     <w:lsdException w:name="Table Grid" w:uiPriority="39"/>
+    <w:lsdException w:name="Table Theme" w:semiHidden="1" w:unhideWhenUsed="1"/>
     <w:lsdException w:name="Placeholder Text" w:semiHidden="1"/>
     <w:lsdException w:name="No Spacing" w:uiPriority="1" w:qFormat="1"/>
     <w:lsdException w:name="Light Shading" w:uiPriority="60"/>

</xml_diff>